<commit_message>
some updates, including stimulus materials
</commit_message>
<xml_diff>
--- a/Manual/Exported/CIPI_Debriefing_Checklist.docx
+++ b/Manual/Exported/CIPI_Debriefing_Checklist.docx
@@ -418,7 +418,7 @@
     </w:lvl>
   </w:abstractNum>
   <w:abstractNum w:abstractNumId="990">
-    <w:nsid w:val="633f3104"/>
+    <w:nsid w:val="4df5ca9c"/>
     <w:multiLevelType w:val="multilevel"/>
     <w:lvl w:ilvl="0">
       <w:numFmt w:val="bullet"/>
@@ -499,7 +499,7 @@
     </w:lvl>
   </w:abstractNum>
   <w:abstractNum w:abstractNumId="99411">
-    <w:nsid w:val="c1b61863"/>
+    <w:nsid w:val="e8c70c95"/>
     <w:multiLevelType w:val="multilevel"/>
     <w:lvl w:ilvl="0">
       <w:start w:val="1"/>
@@ -587,7 +587,7 @@
     </w:lvl>
   </w:abstractNum>
   <w:abstractNum w:abstractNumId="991">
-    <w:nsid w:val="8dd4468e"/>
+    <w:nsid w:val="f1e82c8a"/>
     <w:multiLevelType w:val="multilevel"/>
     <w:lvl w:ilvl="0">
       <w:numFmt w:val="bullet"/>

</xml_diff>